<commit_message>
triedd to add provider cells to tablejson, not working yet
</commit_message>
<xml_diff>
--- a/data/MyTemplate.updated.docx
+++ b/data/MyTemplate.updated.docx
@@ -197,7 +197,7 @@
         </w:tblPr>
         <w:tr>
           <w:trPr>
-            <w:trHeight w:val="840" w:hRule="atLeast"/>
+            <w:trHeight w:val="1170" w:hRule="atLeast"/>
           </w:trPr>
           <w:tc>
             <w:tcPr>
@@ -241,7 +241,7 @@
             <w:tcPr>
               <w:textDirection w:val="btLr"/>
               <w:tcW w:w="6" w:type="auto"/>
-              <w:shd w:val="clear" w:color="auto" w:fill="#666666"/>
+              <w:shd w:val="clear" w:color="auto" w:fill="#3344aa"/>
             </w:tcPr>
             <w:p>
               <w:pPr>
@@ -260,7 +260,7 @@
             <w:tcPr>
               <w:textDirection w:val="btLr"/>
               <w:tcW w:w="6" w:type="auto"/>
-              <w:shd w:val="clear" w:color="auto" w:fill="#666666"/>
+              <w:shd w:val="clear" w:color="auto" w:fill="#3344aa"/>
             </w:tcPr>
             <w:p>
               <w:pPr>
@@ -279,7 +279,7 @@
             <w:tcPr>
               <w:textDirection w:val="btLr"/>
               <w:tcW w:w="6" w:type="auto"/>
-              <w:shd w:val="clear" w:color="auto" w:fill="#666666"/>
+              <w:shd w:val="clear" w:color="auto" w:fill="#3344aa"/>
             </w:tcPr>
             <w:p>
               <w:pPr>
@@ -298,7 +298,7 @@
             <w:tcPr>
               <w:textDirection w:val="btLr"/>
               <w:tcW w:w="6" w:type="auto"/>
-              <w:shd w:val="clear" w:color="auto" w:fill="#666666"/>
+              <w:shd w:val="clear" w:color="auto" w:fill="#3344aa"/>
             </w:tcPr>
             <w:p>
               <w:pPr>
@@ -317,7 +317,7 @@
             <w:tcPr>
               <w:textDirection w:val="btLr"/>
               <w:tcW w:w="6" w:type="auto"/>
-              <w:shd w:val="clear" w:color="auto" w:fill="#666666"/>
+              <w:shd w:val="clear" w:color="auto" w:fill="#3344aa"/>
             </w:tcPr>
             <w:p>
               <w:pPr>
@@ -336,7 +336,7 @@
             <w:tcPr>
               <w:textDirection w:val="btLr"/>
               <w:tcW w:w="6" w:type="auto"/>
-              <w:shd w:val="clear" w:color="auto" w:fill="#666666"/>
+              <w:shd w:val="clear" w:color="auto" w:fill="#3344aa"/>
             </w:tcPr>
             <w:p>
               <w:pPr>
@@ -355,7 +355,7 @@
             <w:tcPr>
               <w:textDirection w:val="btLr"/>
               <w:tcW w:w="6" w:type="auto"/>
-              <w:shd w:val="clear" w:color="auto" w:fill="#999999"/>
+              <w:shd w:val="clear" w:color="auto" w:fill="#3344aa"/>
             </w:tcPr>
             <w:p>
               <w:pPr>
@@ -374,7 +374,7 @@
             <w:tcPr>
               <w:textDirection w:val="btLr"/>
               <w:tcW w:w="6" w:type="auto"/>
-              <w:shd w:val="clear" w:color="auto" w:fill="#999999"/>
+              <w:shd w:val="clear" w:color="auto" w:fill="#3344aa"/>
             </w:tcPr>
             <w:p>
               <w:pPr>
@@ -393,7 +393,7 @@
             <w:tcPr>
               <w:textDirection w:val="btLr"/>
               <w:tcW w:w="6" w:type="auto"/>
-              <w:shd w:val="clear" w:color="auto" w:fill="#999999"/>
+              <w:shd w:val="clear" w:color="auto" w:fill="#3344aa"/>
             </w:tcPr>
             <w:p>
               <w:pPr>
@@ -412,7 +412,7 @@
             <w:tcPr>
               <w:textDirection w:val="btLr"/>
               <w:tcW w:w="6" w:type="auto"/>
-              <w:shd w:val="clear" w:color="auto" w:fill="#aa9900"/>
+              <w:shd w:val="clear" w:color="auto" w:fill="#3344aa"/>
             </w:tcPr>
             <w:p>
               <w:pPr>
@@ -431,7 +431,7 @@
             <w:tcPr>
               <w:textDirection w:val="btLr"/>
               <w:tcW w:w="6" w:type="auto"/>
-              <w:shd w:val="clear" w:color="auto" w:fill="#aa9900"/>
+              <w:shd w:val="clear" w:color="auto" w:fill="#3344aa"/>
             </w:tcPr>
             <w:p>
               <w:pPr>
@@ -450,7 +450,7 @@
             <w:tcPr>
               <w:textDirection w:val="btLr"/>
               <w:tcW w:w="6" w:type="auto"/>
-              <w:shd w:val="clear" w:color="auto" w:fill="#44aa33"/>
+              <w:shd w:val="clear" w:color="auto" w:fill="#3344aa"/>
             </w:tcPr>
             <w:p>
               <w:pPr>
@@ -469,7 +469,7 @@
             <w:tcPr>
               <w:textDirection w:val="btLr"/>
               <w:tcW w:w="6" w:type="auto"/>
-              <w:shd w:val="clear" w:color="auto" w:fill="#44aa33"/>
+              <w:shd w:val="clear" w:color="auto" w:fill="#3344aa"/>
             </w:tcPr>
             <w:p>
               <w:pPr>
@@ -487,268 +487,55 @@
         </w:tr>
         <w:tr>
           <w:tc>
-            <w:tcPr>
-              <w:tcW w:w="6" w:type="auto"/>
-              <w:shd w:val="clear" w:color="auto" w:fill="#3344aa"/>
-              <w:hMerge w:val="restart"/>
-            </w:tcPr>
-            <w:p>
-              <w:pPr>
-                <w:jc w:val="center"/>
-              </w:pPr>
-              <w:r>
-                <w:rPr>
-                  <w:b/>
-                  <w:color w:val="#ffffff"/>
-                </w:rPr>
-                <w:t/>
-              </w:r>
-            </w:p>
-          </w:tc>
-          <w:tc>
-            <w:tcPr>
-              <w:tcW w:w="6" w:type="auto"/>
-              <w:shd w:val="clear" w:color="auto" w:fill="#3344aa"/>
-              <w:hMerge w:val="continue"/>
-            </w:tcPr>
-            <w:p>
-              <w:pPr>
-                <w:jc w:val="center"/>
-              </w:pPr>
-              <w:r>
-                <w:t/>
-              </w:r>
-            </w:p>
-          </w:tc>
-          <w:tc>
-            <w:tcPr>
-              <w:tcW w:w="6" w:type="auto"/>
-              <w:shd w:val="clear" w:color="auto" w:fill="#666666"/>
-              <w:hMerge w:val="restart"/>
-            </w:tcPr>
-            <w:p>
-              <w:pPr>
-                <w:jc w:val="center"/>
-              </w:pPr>
-              <w:r>
-                <w:rPr>
-                  <w:b/>
-                  <w:color w:val="#ffffff"/>
-                </w:rPr>
-                <w:t>Group 1</w:t>
-              </w:r>
-            </w:p>
-          </w:tc>
-          <w:tc>
-            <w:tcPr>
-              <w:tcW w:w="6" w:type="auto"/>
-              <w:shd w:val="clear" w:color="auto" w:fill="#666666"/>
-              <w:hMerge w:val="continue"/>
-            </w:tcPr>
-            <w:p>
-              <w:pPr>
-                <w:jc w:val="center"/>
-              </w:pPr>
-              <w:r>
-                <w:t/>
-              </w:r>
-            </w:p>
-          </w:tc>
-          <w:tc>
-            <w:tcPr>
-              <w:tcW w:w="6" w:type="auto"/>
-              <w:shd w:val="clear" w:color="auto" w:fill="#666666"/>
-              <w:hMerge w:val="continue"/>
-            </w:tcPr>
-            <w:p>
-              <w:pPr>
-                <w:jc w:val="center"/>
-              </w:pPr>
-              <w:r>
-                <w:t/>
-              </w:r>
-            </w:p>
-          </w:tc>
-          <w:tc>
-            <w:tcPr>
-              <w:tcW w:w="6" w:type="auto"/>
-              <w:shd w:val="clear" w:color="auto" w:fill="#666666"/>
-              <w:hMerge w:val="continue"/>
-            </w:tcPr>
-            <w:p>
-              <w:pPr>
-                <w:jc w:val="center"/>
-              </w:pPr>
-              <w:r>
-                <w:t/>
-              </w:r>
-            </w:p>
-          </w:tc>
-          <w:tc>
-            <w:tcPr>
-              <w:tcW w:w="6" w:type="auto"/>
-              <w:shd w:val="clear" w:color="auto" w:fill="#666666"/>
-              <w:hMerge w:val="continue"/>
-            </w:tcPr>
-            <w:p>
-              <w:pPr>
-                <w:jc w:val="center"/>
-              </w:pPr>
-              <w:r>
-                <w:t/>
-              </w:r>
-            </w:p>
-          </w:tc>
-          <w:tc>
-            <w:tcPr>
-              <w:tcW w:w="6" w:type="auto"/>
-              <w:shd w:val="clear" w:color="auto" w:fill="#666666"/>
-              <w:hMerge w:val="continue"/>
-            </w:tcPr>
-            <w:p>
-              <w:pPr>
-                <w:jc w:val="center"/>
-              </w:pPr>
-              <w:r>
-                <w:t/>
-              </w:r>
-            </w:p>
-          </w:tc>
-          <w:tc>
-            <w:tcPr>
-              <w:tcW w:w="6" w:type="auto"/>
-              <w:shd w:val="clear" w:color="auto" w:fill="#999999"/>
-              <w:hMerge w:val="restart"/>
-            </w:tcPr>
-            <w:p>
-              <w:pPr>
-                <w:jc w:val="center"/>
-              </w:pPr>
-              <w:r>
-                <w:rPr>
-                  <w:b/>
-                  <w:color w:val="#ffffff"/>
-                </w:rPr>
-                <w:t>Group 2</w:t>
-              </w:r>
-            </w:p>
-          </w:tc>
-          <w:tc>
-            <w:tcPr>
-              <w:tcW w:w="6" w:type="auto"/>
-              <w:shd w:val="clear" w:color="auto" w:fill="#999999"/>
-              <w:hMerge w:val="continue"/>
-            </w:tcPr>
-            <w:p>
-              <w:pPr>
-                <w:jc w:val="center"/>
-              </w:pPr>
-              <w:r>
-                <w:t/>
-              </w:r>
-            </w:p>
-          </w:tc>
-          <w:tc>
-            <w:tcPr>
-              <w:tcW w:w="6" w:type="auto"/>
-              <w:shd w:val="clear" w:color="auto" w:fill="#999999"/>
-              <w:hMerge w:val="continue"/>
-            </w:tcPr>
-            <w:p>
-              <w:pPr>
-                <w:jc w:val="center"/>
-              </w:pPr>
-              <w:r>
-                <w:t/>
-              </w:r>
-            </w:p>
-          </w:tc>
-          <w:tc>
-            <w:tcPr>
-              <w:tcW w:w="6" w:type="auto"/>
-              <w:shd w:val="clear" w:color="auto" w:fill="#aa9900"/>
-              <w:hMerge w:val="restart"/>
-            </w:tcPr>
-            <w:p>
-              <w:pPr>
-                <w:jc w:val="center"/>
-              </w:pPr>
-              <w:r>
-                <w:rPr>
-                  <w:b/>
-                  <w:color w:val="#ffffff"/>
-                </w:rPr>
-                <w:t>Group 3</w:t>
-              </w:r>
-            </w:p>
-          </w:tc>
-          <w:tc>
-            <w:tcPr>
-              <w:tcW w:w="6" w:type="auto"/>
-              <w:shd w:val="clear" w:color="auto" w:fill="#aa9900"/>
-              <w:hMerge w:val="continue"/>
-            </w:tcPr>
-            <w:p>
-              <w:pPr>
-                <w:jc w:val="center"/>
-              </w:pPr>
-              <w:r>
-                <w:t/>
-              </w:r>
-            </w:p>
-          </w:tc>
-          <w:tc>
-            <w:tcPr>
-              <w:tcW w:w="6" w:type="auto"/>
-              <w:shd w:val="clear" w:color="auto" w:fill="#44aa33"/>
-              <w:hMerge w:val="restart"/>
-            </w:tcPr>
-            <w:p>
-              <w:pPr>
-                <w:jc w:val="center"/>
-              </w:pPr>
-              <w:r>
-                <w:rPr>
-                  <w:b/>
-                  <w:color w:val="#ffffff"/>
-                </w:rPr>
-                <w:t>Group 4</w:t>
-              </w:r>
-            </w:p>
-          </w:tc>
-          <w:tc>
-            <w:tcPr>
-              <w:tcW w:w="6" w:type="auto"/>
-              <w:shd w:val="clear" w:color="auto" w:fill="#44aa33"/>
-              <w:hMerge w:val="continue"/>
-            </w:tcPr>
-            <w:p>
-              <w:pPr>
-                <w:jc w:val="center"/>
-              </w:pPr>
-              <w:r>
-                <w:t/>
-              </w:r>
-            </w:p>
-          </w:tc>
-        </w:tr>
-        <w:tr>
-          <w:tc>
-            <w:tcPr>
-              <w:shd w:val="clear" w:color="auto" w:fill="auto"/>
-            </w:tcPr>
-            <w:p>
-              <w:pPr>
-                <w:jc w:val="center"/>
-              </w:pPr>
-              <w:r>
-                <w:rPr>
-                  <w:b/>
-                  <w:color w:val="#000000"/>
-                </w:rPr>
-                <w:t>row1</w:t>
-              </w:r>
-            </w:p>
+            <w:sdt>
+              <w:sdtPr>
+                <w:picture/>
+                <w:tag w:val="MyProvider:CoolImage"/>
+              </w:sdtPr>
+              <w:p>
+                <w:r>
+                  <w:drawing>
+                    <wp:inline distT="0" distB="0" distL="0" distR="0" wp14:editId="50D07946">
+                      <wp:extent cx="4605338" cy="3673658"/>
+                      <wp:effectExtent l="0" t="0" r="5080" b="3175"/>
+                      <wp:docPr id="1" name="Picture 1"/>
+                      <wp:cNvGraphicFramePr>
+                        <a:graphicFrameLocks noChangeAspect="1"/>
+                      </wp:cNvGraphicFramePr>
+                      <a:graphic>
+                        <a:graphicData uri="http://schemas.openxmlformats.org/drawingml/2006/picture">
+                          <w:pict>
+                            <a:nvPicPr>
+                              <a:cNvPr id="0" name="New Bitmap Image.jpg"/>
+                              <a:cNvPicPr/>
+                            </a:nvPicPr>
+                            <a:blipFill>
+                              <a:blip cstate="print">
+                                <a:extLst>
+                                  <a:ext uri="{28A0092B-C50C-407E-A947-70E740481C1C}"/>
+                                </a:extLst>
+                              </a:blip>
+                              <a:stretch>
+                                <a:fillRect/>
+                              </a:stretch>
+                            </a:blipFill>
+                            <a:spPr>
+                              <a:xfrm>
+                                <a:off x="0" y="0"/>
+                                <a:ext cx="4605338" cy="3673658"/>
+                              </a:xfrm>
+                              <a:prstGeom prst="rect">
+                                <a:avLst/>
+                              </a:prstGeom>
+                            </a:spPr>
+                          </w:pict>
+                        </a:graphicData>
+                      </a:graphic>
+                    </wp:inline>
+                  </w:drawing>
+                </w:r>
+              </w:p>
+            </w:sdt>
           </w:tc>
           <w:tc>
             <w:tcPr>

</xml_diff>

<commit_message>
(VS changed the path of working directory, ....) also added implementation of images in tables
</commit_message>
<xml_diff>
--- a/data/MyTemplate.updated.docx
+++ b/data/MyTemplate.updated.docx
@@ -487,55 +487,55 @@
         </w:tr>
         <w:tr>
           <w:tc>
-            <w:sdt>
-              <w:sdtPr>
-                <w:picture/>
-                <w:tag w:val="MyProvider:CoolImage"/>
-              </w:sdtPr>
-              <w:p>
-                <w:r>
-                  <w:drawing>
-                    <wp:inline distT="0" distB="0" distL="0" distR="0" wp14:editId="50D07946">
-                      <wp:extent cx="4605338" cy="3673658"/>
-                      <wp:effectExtent l="0" t="0" r="5080" b="3175"/>
-                      <wp:docPr id="1" name="Picture 1"/>
-                      <wp:cNvGraphicFramePr>
-                        <a:graphicFrameLocks noChangeAspect="1"/>
-                      </wp:cNvGraphicFramePr>
-                      <a:graphic>
-                        <a:graphicData uri="http://schemas.openxmlformats.org/drawingml/2006/picture">
-                          <w:pict>
-                            <a:nvPicPr>
-                              <a:cNvPr id="0" name="New Bitmap Image.jpg"/>
-                              <a:cNvPicPr/>
-                            </a:nvPicPr>
-                            <a:blipFill>
-                              <a:blip cstate="print">
-                                <a:extLst>
-                                  <a:ext uri="{28A0092B-C50C-407E-A947-70E740481C1C}"/>
-                                </a:extLst>
-                              </a:blip>
-                              <a:stretch>
-                                <a:fillRect/>
-                              </a:stretch>
-                            </a:blipFill>
-                            <a:spPr>
-                              <a:xfrm>
-                                <a:off x="0" y="0"/>
-                                <a:ext cx="4605338" cy="3673658"/>
-                              </a:xfrm>
-                              <a:prstGeom prst="rect">
-                                <a:avLst/>
-                              </a:prstGeom>
-                            </a:spPr>
-                          </w:pict>
-                        </a:graphicData>
-                      </a:graphic>
-                    </wp:inline>
-                  </w:drawing>
-                </w:r>
-              </w:p>
-            </w:sdt>
+            <w:tcPr>
+              <w:shd w:val="clear" w:color="auto" w:fill="auto"/>
+            </w:tcPr>
+            <w:p>
+              <w:pPr>
+                <w:jc w:val="center"/>
+              </w:pPr>
+              <w:r>
+                <w:drawing>
+                  <wp:inline distT="0" distB="0" distL="0" distR="0" wp14:editId="50D07946">
+                    <wp:extent cx="2880000" cy="2071443"/>
+                    <wp:effectExtent l="0" t="0" r="0" b="0"/>
+                    <wp:docPr id="1" name="Picture 1"/>
+                    <wp:cNvGraphicFramePr>
+                      <a:graphicFrameLocks noChangeAspect="1"/>
+                    </wp:cNvGraphicFramePr>
+                    <a:graphic>
+                      <a:graphicData uri="http://schemas.openxmlformats.org/drawingml/2006/picture">
+                        <pic:pic>
+                          <pic:nvPicPr>
+                            <pic:cNvPr id="0" name="New Bitmap Image.jpg"/>
+                            <pic:cNvPicPr/>
+                          </pic:nvPicPr>
+                          <pic:blipFill>
+                            <a:blip r:embed="Ra0d7a2be63f8405a" cstate="print">
+                              <a:extLst>
+                                <a:ext uri="{28A0092B-C50C-407E-A947-70E740481C1C}"/>
+                              </a:extLst>
+                            </a:blip>
+                            <a:stretch>
+                              <a:fillRect/>
+                            </a:stretch>
+                          </pic:blipFill>
+                          <pic:spPr>
+                            <a:xfrm>
+                              <a:off x="0" y="0"/>
+                              <a:ext cx="2880000" cy="2071443"/>
+                            </a:xfrm>
+                            <a:prstGeom prst="rect">
+                              <a:avLst/>
+                            </a:prstGeom>
+                          </pic:spPr>
+                        </pic:pic>
+                      </a:graphicData>
+                    </a:graphic>
+                  </wp:inline>
+                </w:drawing>
+              </w:r>
+            </w:p>
           </w:tc>
           <w:tc>
             <w:tcPr>
@@ -786,11 +786,45 @@
                 <w:jc w:val="center"/>
               </w:pPr>
               <w:r>
-                <w:rPr>
-                  <w:b/>
-                  <w:color w:val="#000000"/>
-                </w:rPr>
-                <w:t>row2</w:t>
+                <w:drawing>
+                  <wp:inline distT="0" distB="0" distL="0" distR="0" wp14:editId="50D07946">
+                    <wp:extent cx="2880000" cy="2071443"/>
+                    <wp:effectExtent l="0" t="0" r="0" b="0"/>
+                    <wp:docPr id="1" name="Picture 1"/>
+                    <wp:cNvGraphicFramePr>
+                      <a:graphicFrameLocks noChangeAspect="1"/>
+                    </wp:cNvGraphicFramePr>
+                    <a:graphic>
+                      <a:graphicData uri="http://schemas.openxmlformats.org/drawingml/2006/picture">
+                        <pic:pic>
+                          <pic:nvPicPr>
+                            <pic:cNvPr id="0" name="New Bitmap Image.jpg"/>
+                            <pic:cNvPicPr/>
+                          </pic:nvPicPr>
+                          <pic:blipFill>
+                            <a:blip r:embed="R5c4cb77122554e3c" cstate="print">
+                              <a:extLst>
+                                <a:ext uri="{28A0092B-C50C-407E-A947-70E740481C1C}"/>
+                              </a:extLst>
+                            </a:blip>
+                            <a:stretch>
+                              <a:fillRect/>
+                            </a:stretch>
+                          </pic:blipFill>
+                          <pic:spPr>
+                            <a:xfrm>
+                              <a:off x="0" y="0"/>
+                              <a:ext cx="2880000" cy="2071443"/>
+                            </a:xfrm>
+                            <a:prstGeom prst="rect">
+                              <a:avLst/>
+                            </a:prstGeom>
+                          </pic:spPr>
+                        </pic:pic>
+                      </a:graphicData>
+                    </a:graphic>
+                  </wp:inline>
+                </w:drawing>
               </w:r>
             </w:p>
           </w:tc>

</xml_diff>